<commit_message>
Adding Code without Plots folder(Training and Testing Files)
</commit_message>
<xml_diff>
--- a/Details.docx
+++ b/Details.docx
@@ -1037,8 +1037,6 @@
           <w:b/>
         </w:rPr>
       </w:pPr>
-      <w:bookmarkStart w:id="0" w:name="_GoBack"/>
-      <w:bookmarkEnd w:id="0"/>
     </w:p>
     <w:p>
       <w:pPr>
@@ -1110,18 +1108,11 @@
       <w:pPr>
         <w:rPr>
           <w:rFonts w:ascii="Times New Roman" w:hAnsi="Times New Roman" w:cs="Times New Roman"/>
-          <w:b/>
-        </w:rPr>
-      </w:pPr>
-      <w:r>
-        <w:rPr>
-          <w:rFonts w:ascii="Times New Roman" w:hAnsi="Times New Roman" w:cs="Times New Roman"/>
           <w:color w:val="020202"/>
           <w:spacing w:val="6"/>
           <w:shd w:val="clear" w:color="auto" w:fill="FFFFFF"/>
         </w:rPr>
-        <w:t>Since our goal is</w:t>
-      </w:r>
+      </w:pPr>
       <w:r>
         <w:rPr>
           <w:rFonts w:ascii="Times New Roman" w:hAnsi="Times New Roman" w:cs="Times New Roman"/>
@@ -1129,36 +1120,57 @@
           <w:spacing w:val="6"/>
           <w:shd w:val="clear" w:color="auto" w:fill="FFFFFF"/>
         </w:rPr>
-        <w:t xml:space="preserve"> to recognize fake news articles, the ones we correctly classified as fake are our True Positives, and the fake articles we incorrectly classified as real are our False Negatives (</w:t>
-      </w:r>
-      <w:r>
-        <w:rPr>
-          <w:rFonts w:ascii="Times New Roman" w:hAnsi="Times New Roman" w:cs="Times New Roman"/>
-          <w:b/>
+        <w:t>Since our goal is</w:t>
+      </w:r>
+      <w:r>
+        <w:rPr>
+          <w:rFonts w:ascii="Times New Roman" w:hAnsi="Times New Roman" w:cs="Times New Roman"/>
           <w:color w:val="020202"/>
           <w:spacing w:val="6"/>
           <w:shd w:val="clear" w:color="auto" w:fill="FFFFFF"/>
         </w:rPr>
-        <w:t>Type II error</w:t>
-      </w:r>
-      <w:r>
-        <w:rPr>
-          <w:rFonts w:ascii="Times New Roman" w:hAnsi="Times New Roman" w:cs="Times New Roman"/>
+        <w:t xml:space="preserve"> to recognize fake news articles, the ones we correctly classified as fake are our True Positives, and the fake articles we incorrectly classified as real are our False Negatives (</w:t>
+      </w:r>
+      <w:r>
+        <w:rPr>
+          <w:rFonts w:ascii="Times New Roman" w:hAnsi="Times New Roman" w:cs="Times New Roman"/>
+          <w:b/>
           <w:color w:val="020202"/>
           <w:spacing w:val="6"/>
           <w:shd w:val="clear" w:color="auto" w:fill="FFFFFF"/>
         </w:rPr>
-        <w:t>). Real articles that we correctly classified are our True Negatives and incorrectly classified real articles are our False Positives (</w:t>
-      </w:r>
-      <w:r>
-        <w:rPr>
-          <w:rFonts w:ascii="Times New Roman" w:hAnsi="Times New Roman" w:cs="Times New Roman"/>
-          <w:b/>
+        <w:t>Type II error</w:t>
+      </w:r>
+      <w:r>
+        <w:rPr>
+          <w:rFonts w:ascii="Times New Roman" w:hAnsi="Times New Roman" w:cs="Times New Roman"/>
           <w:color w:val="020202"/>
           <w:spacing w:val="6"/>
           <w:shd w:val="clear" w:color="auto" w:fill="FFFFFF"/>
         </w:rPr>
-        <w:t>Type I error</w:t>
+        <w:t>). Real articles that we correctly classified are our True Negatives and incorrectly classified real articles are our False Positives (</w:t>
+      </w:r>
+      <w:r>
+        <w:rPr>
+          <w:rFonts w:ascii="Times New Roman" w:hAnsi="Times New Roman" w:cs="Times New Roman"/>
+          <w:b/>
+          <w:color w:val="020202"/>
+          <w:spacing w:val="6"/>
+          <w:shd w:val="clear" w:color="auto" w:fill="FFFFFF"/>
+        </w:rPr>
+        <w:t>Type I</w:t>
+      </w:r>
+      <w:bookmarkStart w:id="0" w:name="_GoBack"/>
+      <w:bookmarkEnd w:id="0"/>
+      <w:r>
+        <w:rPr>
+          <w:rFonts w:ascii="Times New Roman" w:hAnsi="Times New Roman" w:cs="Times New Roman"/>
+          <w:b/>
+          <w:color w:val="020202"/>
+          <w:spacing w:val="6"/>
+          <w:shd w:val="clear" w:color="auto" w:fill="FFFFFF"/>
+        </w:rPr>
+        <w:t xml:space="preserve"> error</w:t>
       </w:r>
       <w:r>
         <w:rPr>
@@ -1189,53 +1201,47 @@
           <w:spacing w:val="6"/>
           <w:shd w:val="clear" w:color="auto" w:fill="FFFFFF"/>
         </w:rPr>
-        <w:t>Our goal is</w:t>
-      </w:r>
-      <w:r>
-        <w:rPr>
-          <w:rFonts w:ascii="Times New Roman" w:hAnsi="Times New Roman" w:cs="Times New Roman"/>
+        <w:t>Our goal is to minimize both the False Negatives and False Positives. The F1 score helps strike a balance between precision (fake articles classified correctly over the total number of articles predicted as fake) and sensitivity/recall (the proportion of fake articles classified correctly). For that reason, we will use the F1 metric as our optimization parameter when using cross-validation to tune our hyper parameters.</w:t>
+      </w:r>
+    </w:p>
+    <w:p>
+      <w:pPr>
+        <w:spacing w:after="0" w:line="240" w:lineRule="auto"/>
+        <w:rPr>
+          <w:rFonts w:ascii="Times New Roman" w:eastAsia="Times New Roman" w:hAnsi="Times New Roman" w:cs="Times New Roman"/>
+          <w:sz w:val="24"/>
+          <w:szCs w:val="24"/>
+        </w:rPr>
+      </w:pPr>
+    </w:p>
+    <w:p>
+      <w:pPr>
+        <w:spacing w:after="0" w:line="240" w:lineRule="auto"/>
+        <w:rPr>
+          <w:rFonts w:ascii="Times New Roman" w:eastAsia="Times New Roman" w:hAnsi="Times New Roman" w:cs="Times New Roman"/>
+          <w:sz w:val="24"/>
+          <w:szCs w:val="24"/>
+        </w:rPr>
+      </w:pPr>
+    </w:p>
+    <w:p>
+      <w:pPr>
+        <w:rPr>
+          <w:rFonts w:ascii="Times New Roman" w:hAnsi="Times New Roman" w:cs="Times New Roman"/>
+          <w:b/>
           <w:color w:val="020202"/>
           <w:spacing w:val="6"/>
           <w:shd w:val="clear" w:color="auto" w:fill="FFFFFF"/>
         </w:rPr>
-        <w:t xml:space="preserve"> to minimize both the False Negatives and False Positives. The F1 score helps strike a balance between precision (fake articles classified correctly over the total number of articles predicted as fake) and sensitivity/recall (the proportion of fake articles classified correctly). For that reason, we</w:t>
-      </w:r>
-      <w:r>
-        <w:rPr>
-          <w:rFonts w:ascii="Times New Roman" w:hAnsi="Times New Roman" w:cs="Times New Roman"/>
-          <w:color w:val="020202"/>
-          <w:spacing w:val="6"/>
-          <w:shd w:val="clear" w:color="auto" w:fill="FFFFFF"/>
-        </w:rPr>
-        <w:t xml:space="preserve"> will use </w:t>
-      </w:r>
-      <w:r>
-        <w:rPr>
-          <w:rFonts w:ascii="Times New Roman" w:hAnsi="Times New Roman" w:cs="Times New Roman"/>
-          <w:color w:val="020202"/>
-          <w:spacing w:val="6"/>
-          <w:shd w:val="clear" w:color="auto" w:fill="FFFFFF"/>
-        </w:rPr>
-        <w:t xml:space="preserve">the F1 metric as our optimization parameter when using cross-validation to tune our </w:t>
-      </w:r>
-      <w:r>
-        <w:rPr>
-          <w:rFonts w:ascii="Times New Roman" w:hAnsi="Times New Roman" w:cs="Times New Roman"/>
-          <w:color w:val="020202"/>
-          <w:spacing w:val="6"/>
-          <w:shd w:val="clear" w:color="auto" w:fill="FFFFFF"/>
-        </w:rPr>
-        <w:t>hyper parameters</w:t>
-      </w:r>
-      <w:r>
-        <w:rPr>
-          <w:rFonts w:ascii="Times New Roman" w:hAnsi="Times New Roman" w:cs="Times New Roman"/>
-          <w:color w:val="020202"/>
-          <w:spacing w:val="6"/>
-          <w:shd w:val="clear" w:color="auto" w:fill="FFFFFF"/>
-        </w:rPr>
-        <w:t>.</w:t>
-      </w:r>
+      </w:pPr>
+    </w:p>
+    <w:p>
+      <w:pPr>
+        <w:rPr>
+          <w:rFonts w:ascii="Times New Roman" w:hAnsi="Times New Roman" w:cs="Times New Roman"/>
+          <w:b/>
+        </w:rPr>
+      </w:pPr>
     </w:p>
     <w:sectPr>
       <w:pgSz w:w="12240" w:h="15840"/>
@@ -2160,6 +2166,41 @@
       <w:u w:val="single"/>
     </w:rPr>
   </w:style>
+  <w:style w:type="table" w:styleId="TableGrid">
+    <w:name w:val="Table Grid"/>
+    <w:basedOn w:val="TableNormal"/>
+    <w:uiPriority w:val="39"/>
+    <w:rsid w:val="0083036F"/>
+    <w:pPr>
+      <w:spacing w:after="0" w:line="240" w:lineRule="auto"/>
+    </w:pPr>
+    <w:tblPr>
+      <w:tblBorders>
+        <w:top w:val="single" w:sz="4" w:space="0" w:color="auto"/>
+        <w:left w:val="single" w:sz="4" w:space="0" w:color="auto"/>
+        <w:bottom w:val="single" w:sz="4" w:space="0" w:color="auto"/>
+        <w:right w:val="single" w:sz="4" w:space="0" w:color="auto"/>
+        <w:insideH w:val="single" w:sz="4" w:space="0" w:color="auto"/>
+        <w:insideV w:val="single" w:sz="4" w:space="0" w:color="auto"/>
+      </w:tblBorders>
+    </w:tblPr>
+  </w:style>
+  <w:style w:type="paragraph" w:styleId="NormalWeb">
+    <w:name w:val="Normal (Web)"/>
+    <w:basedOn w:val="Normal"/>
+    <w:uiPriority w:val="99"/>
+    <w:semiHidden/>
+    <w:unhideWhenUsed/>
+    <w:rsid w:val="00AB61A8"/>
+    <w:pPr>
+      <w:spacing w:before="100" w:beforeAutospacing="1" w:after="100" w:afterAutospacing="1" w:line="240" w:lineRule="auto"/>
+    </w:pPr>
+    <w:rPr>
+      <w:rFonts w:ascii="Times New Roman" w:eastAsia="Times New Roman" w:hAnsi="Times New Roman" w:cs="Times New Roman"/>
+      <w:sz w:val="24"/>
+      <w:szCs w:val="24"/>
+    </w:rPr>
+  </w:style>
 </w:styles>
 </file>
 

</xml_diff>